<commit_message>
last sabin's cerficate was added to remove table.
</commit_message>
<xml_diff>
--- a/7midproject_final-report-new.docx
+++ b/7midproject_final-report-new.docx
@@ -858,516 +858,291 @@
         <w:t>Panel of Examiners:</w:t>
       </w:r>
     </w:p>
-    <w:tbl>
-      <w:tblPr>
-        <w:tblStyle w:val="TableGrid"/>
-        <w:tblW w:w="0" w:type="auto"/>
-        <w:tblBorders>
-          <w:top w:val="none" w:sz="0" w:space="0" w:color="auto"/>
-          <w:left w:val="none" w:sz="0" w:space="0" w:color="auto"/>
-          <w:bottom w:val="none" w:sz="0" w:space="0" w:color="auto"/>
-          <w:right w:val="none" w:sz="0" w:space="0" w:color="auto"/>
-          <w:insideH w:val="none" w:sz="0" w:space="0" w:color="auto"/>
-          <w:insideV w:val="none" w:sz="0" w:space="0" w:color="auto"/>
-        </w:tblBorders>
-        <w:tblLook w:val="04A0" w:firstRow="1" w:lastRow="0" w:firstColumn="1" w:lastColumn="0" w:noHBand="0" w:noVBand="1"/>
-      </w:tblPr>
-      <w:tblGrid>
-        <w:gridCol w:w="5238"/>
-        <w:gridCol w:w="1890"/>
-        <w:gridCol w:w="2115"/>
-      </w:tblGrid>
-      <w:tr>
-        <w:tc>
-          <w:tcPr>
-            <w:tcW w:w="5238" w:type="dxa"/>
-          </w:tcPr>
-          <w:p>
-            <w:pPr>
-              <w:rPr>
-                <w:rFonts w:cs="Times New Roman"/>
-                <w:b/>
-                <w:sz w:val="24"/>
-                <w:szCs w:val="24"/>
-              </w:rPr>
-            </w:pPr>
-            <w:r>
-              <w:rPr>
-                <w:rFonts w:cs="Times New Roman"/>
-                <w:b/>
-                <w:sz w:val="24"/>
-                <w:szCs w:val="24"/>
-                <w:u w:val="single"/>
-              </w:rPr>
-              <w:t>Name</w:t>
-            </w:r>
-          </w:p>
-        </w:tc>
-        <w:tc>
-          <w:tcPr>
-            <w:tcW w:w="1890" w:type="dxa"/>
-          </w:tcPr>
-          <w:p>
-            <w:pPr>
-              <w:rPr>
-                <w:rFonts w:cs="Times New Roman"/>
-                <w:b/>
-                <w:sz w:val="24"/>
-                <w:szCs w:val="24"/>
-                <w:u w:val="single"/>
-              </w:rPr>
-            </w:pPr>
-            <w:r>
-              <w:rPr>
-                <w:rFonts w:cs="Times New Roman"/>
-                <w:b/>
-                <w:sz w:val="24"/>
-                <w:szCs w:val="24"/>
-                <w:u w:val="single"/>
-              </w:rPr>
-              <w:t>Signature</w:t>
-            </w:r>
-          </w:p>
-        </w:tc>
-        <w:tc>
-          <w:tcPr>
-            <w:tcW w:w="2115" w:type="dxa"/>
-          </w:tcPr>
-          <w:p>
-            <w:pPr>
-              <w:rPr>
-                <w:rFonts w:cs="Times New Roman"/>
-                <w:b/>
-                <w:sz w:val="24"/>
-                <w:szCs w:val="24"/>
-                <w:u w:val="single"/>
-              </w:rPr>
-            </w:pPr>
-            <w:r>
-              <w:rPr>
-                <w:rFonts w:cs="Times New Roman"/>
-                <w:b/>
-                <w:sz w:val="24"/>
-                <w:szCs w:val="24"/>
-                <w:u w:val="single"/>
-              </w:rPr>
-              <w:t>Date</w:t>
-            </w:r>
-          </w:p>
-        </w:tc>
-      </w:tr>
-      <w:tr>
-        <w:trPr>
-          <w:trHeight w:val="548"/>
-        </w:trPr>
-        <w:tc>
-          <w:tcPr>
-            <w:tcW w:w="5238" w:type="dxa"/>
-          </w:tcPr>
-          <w:p>
-            <w:pPr>
-              <w:rPr>
-                <w:rFonts w:cs="Times New Roman"/>
-                <w:b/>
-                <w:sz w:val="24"/>
-                <w:szCs w:val="24"/>
-              </w:rPr>
-            </w:pPr>
-            <w:r>
-              <w:rPr>
-                <w:rFonts w:cs="Times New Roman"/>
-                <w:b/>
-                <w:sz w:val="24"/>
-                <w:szCs w:val="24"/>
-              </w:rPr>
-              <w:t>External Examiner</w:t>
-            </w:r>
-          </w:p>
-        </w:tc>
-        <w:tc>
-          <w:tcPr>
-            <w:tcW w:w="1890" w:type="dxa"/>
-          </w:tcPr>
-          <w:p>
-            <w:pPr>
-              <w:rPr>
-                <w:rFonts w:cs="Times New Roman"/>
-                <w:b/>
-                <w:sz w:val="24"/>
-                <w:szCs w:val="24"/>
-              </w:rPr>
-            </w:pPr>
-          </w:p>
-        </w:tc>
-        <w:tc>
-          <w:tcPr>
-            <w:tcW w:w="2115" w:type="dxa"/>
-          </w:tcPr>
-          <w:p>
-            <w:pPr>
-              <w:rPr>
-                <w:rFonts w:cs="Times New Roman"/>
-                <w:b/>
-                <w:sz w:val="24"/>
-                <w:szCs w:val="24"/>
-              </w:rPr>
-            </w:pPr>
-          </w:p>
-        </w:tc>
-      </w:tr>
-      <w:tr>
-        <w:trPr>
-          <w:trHeight w:val="2123"/>
-        </w:trPr>
-        <w:tc>
-          <w:tcPr>
-            <w:tcW w:w="5238" w:type="dxa"/>
-          </w:tcPr>
-          <w:p>
-            <w:pPr>
-              <w:contextualSpacing/>
-              <w:rPr>
-                <w:rFonts w:cs="Times New Roman"/>
-                <w:sz w:val="24"/>
-                <w:szCs w:val="24"/>
-              </w:rPr>
-            </w:pPr>
-            <w:r>
-              <w:rPr>
-                <w:rFonts w:cs="Times New Roman"/>
-                <w:sz w:val="24"/>
-                <w:szCs w:val="24"/>
-              </w:rPr>
-              <w:t>Er.</w:t>
-            </w:r>
-            <w:r>
-              <w:rPr>
-                <w:rFonts w:cs="Times New Roman"/>
-                <w:sz w:val="24"/>
-                <w:szCs w:val="24"/>
-              </w:rPr>
-              <w:t xml:space="preserve"> Bikash Balami</w:t>
-            </w:r>
-          </w:p>
-          <w:p>
-            <w:pPr>
-              <w:contextualSpacing/>
-              <w:rPr>
-                <w:rFonts w:cs="Times New Roman"/>
-                <w:sz w:val="24"/>
-                <w:szCs w:val="24"/>
-              </w:rPr>
-            </w:pPr>
-            <w:r>
-              <w:rPr>
-                <w:rFonts w:cs="Times New Roman"/>
-                <w:sz w:val="24"/>
-                <w:szCs w:val="24"/>
-              </w:rPr>
-              <w:t>Assistant professor</w:t>
-            </w:r>
-          </w:p>
-          <w:p>
-            <w:pPr>
-              <w:contextualSpacing/>
-              <w:jc w:val="left"/>
-              <w:rPr>
-                <w:rFonts w:cs="Times New Roman"/>
-                <w:sz w:val="24"/>
-                <w:szCs w:val="24"/>
-              </w:rPr>
-            </w:pPr>
-            <w:r>
-              <w:rPr>
-                <w:rFonts w:cs="Times New Roman"/>
-                <w:sz w:val="24"/>
-                <w:szCs w:val="24"/>
-              </w:rPr>
-              <w:t>Central Department of Computer Science and Information Technology</w:t>
-            </w:r>
-          </w:p>
-          <w:p>
-            <w:pPr>
-              <w:contextualSpacing/>
-              <w:rPr>
-                <w:rFonts w:cs="Times New Roman"/>
-                <w:sz w:val="24"/>
-                <w:szCs w:val="24"/>
-              </w:rPr>
-            </w:pPr>
-            <w:r>
-              <w:rPr>
-                <w:rFonts w:cs="Times New Roman"/>
-                <w:sz w:val="24"/>
-                <w:szCs w:val="24"/>
-              </w:rPr>
-              <w:t>Tribhuvan University, Kritipur</w:t>
-            </w:r>
-          </w:p>
-        </w:tc>
-        <w:tc>
-          <w:tcPr>
-            <w:tcW w:w="1890" w:type="dxa"/>
-          </w:tcPr>
-          <w:p>
-            <w:pPr>
-              <w:rPr>
-                <w:rFonts w:cs="Times New Roman"/>
-                <w:sz w:val="24"/>
-                <w:szCs w:val="24"/>
-                <w:u w:val="single"/>
-              </w:rPr>
-            </w:pPr>
-          </w:p>
-        </w:tc>
-        <w:tc>
-          <w:tcPr>
-            <w:tcW w:w="2115" w:type="dxa"/>
-          </w:tcPr>
-          <w:p>
-            <w:pPr>
-              <w:rPr>
-                <w:rFonts w:cs="Times New Roman"/>
-                <w:b/>
-                <w:sz w:val="24"/>
-                <w:szCs w:val="24"/>
-              </w:rPr>
-            </w:pPr>
-          </w:p>
-        </w:tc>
-        <w:bookmarkStart w:id="2" w:name="_GoBack"/>
-        <w:bookmarkEnd w:id="2"/>
-      </w:tr>
-      <w:tr>
-        <w:trPr>
-          <w:trHeight w:val="422"/>
-        </w:trPr>
-        <w:tc>
-          <w:tcPr>
-            <w:tcW w:w="5238" w:type="dxa"/>
-          </w:tcPr>
-          <w:p>
-            <w:pPr>
-              <w:rPr>
-                <w:rFonts w:cs="Times New Roman"/>
-                <w:b/>
-                <w:sz w:val="24"/>
-                <w:szCs w:val="24"/>
-              </w:rPr>
-            </w:pPr>
-            <w:r>
-              <w:rPr>
-                <w:rFonts w:cs="Times New Roman"/>
-                <w:b/>
-                <w:sz w:val="24"/>
-                <w:szCs w:val="24"/>
-              </w:rPr>
-              <w:t>Project Supervisor</w:t>
-            </w:r>
-          </w:p>
-        </w:tc>
-        <w:tc>
-          <w:tcPr>
-            <w:tcW w:w="1890" w:type="dxa"/>
-          </w:tcPr>
-          <w:p>
-            <w:pPr>
-              <w:rPr>
-                <w:rFonts w:cs="Times New Roman"/>
-                <w:b/>
-                <w:sz w:val="24"/>
-                <w:szCs w:val="24"/>
-              </w:rPr>
-            </w:pPr>
-          </w:p>
-        </w:tc>
-        <w:tc>
-          <w:tcPr>
-            <w:tcW w:w="2115" w:type="dxa"/>
-          </w:tcPr>
-          <w:p>
-            <w:pPr>
-              <w:rPr>
-                <w:rFonts w:cs="Times New Roman"/>
-                <w:b/>
-                <w:sz w:val="24"/>
-                <w:szCs w:val="24"/>
-              </w:rPr>
-            </w:pPr>
-          </w:p>
-        </w:tc>
-      </w:tr>
-      <w:tr>
-        <w:trPr>
-          <w:trHeight w:val="1007"/>
-        </w:trPr>
-        <w:tc>
-          <w:tcPr>
-            <w:tcW w:w="5238" w:type="dxa"/>
-          </w:tcPr>
-          <w:p>
-            <w:pPr>
-              <w:rPr>
-                <w:rFonts w:cs="Times New Roman"/>
-                <w:sz w:val="24"/>
-                <w:szCs w:val="24"/>
-              </w:rPr>
-            </w:pPr>
-            <w:r>
-              <w:rPr>
-                <w:rFonts w:cs="Times New Roman"/>
-                <w:sz w:val="24"/>
-                <w:szCs w:val="24"/>
-              </w:rPr>
-              <w:t>Er. Shiva k. Shrestha</w:t>
-            </w:r>
-          </w:p>
-        </w:tc>
-        <w:tc>
-          <w:tcPr>
-            <w:tcW w:w="1890" w:type="dxa"/>
-          </w:tcPr>
-          <w:p>
-            <w:pPr>
-              <w:rPr>
-                <w:rFonts w:cs="Times New Roman"/>
-                <w:b/>
-                <w:sz w:val="24"/>
-                <w:szCs w:val="24"/>
-              </w:rPr>
-            </w:pPr>
-          </w:p>
-        </w:tc>
-        <w:tc>
-          <w:tcPr>
-            <w:tcW w:w="2115" w:type="dxa"/>
-          </w:tcPr>
-          <w:p>
-            <w:pPr>
-              <w:rPr>
-                <w:rFonts w:cs="Times New Roman"/>
-                <w:b/>
-                <w:sz w:val="24"/>
-                <w:szCs w:val="24"/>
-              </w:rPr>
-            </w:pPr>
-          </w:p>
-        </w:tc>
-      </w:tr>
-      <w:tr>
-        <w:trPr>
-          <w:trHeight w:val="530"/>
-        </w:trPr>
-        <w:tc>
-          <w:tcPr>
-            <w:tcW w:w="5238" w:type="dxa"/>
-          </w:tcPr>
-          <w:p>
-            <w:pPr>
-              <w:rPr>
-                <w:rFonts w:cs="Times New Roman"/>
-                <w:b/>
-                <w:sz w:val="24"/>
-                <w:szCs w:val="24"/>
-              </w:rPr>
-            </w:pPr>
-            <w:r>
-              <w:rPr>
-                <w:rFonts w:cs="Times New Roman"/>
-                <w:b/>
-                <w:sz w:val="24"/>
-                <w:szCs w:val="24"/>
-              </w:rPr>
-              <w:t>Head of Department</w:t>
-            </w:r>
-          </w:p>
-        </w:tc>
-        <w:tc>
-          <w:tcPr>
-            <w:tcW w:w="1890" w:type="dxa"/>
-          </w:tcPr>
-          <w:p>
-            <w:pPr>
-              <w:rPr>
-                <w:rFonts w:cs="Times New Roman"/>
-                <w:b/>
-                <w:sz w:val="24"/>
-                <w:szCs w:val="24"/>
-              </w:rPr>
-            </w:pPr>
-          </w:p>
-        </w:tc>
-        <w:tc>
-          <w:tcPr>
-            <w:tcW w:w="2115" w:type="dxa"/>
-          </w:tcPr>
-          <w:p>
-            <w:pPr>
-              <w:rPr>
-                <w:rFonts w:cs="Times New Roman"/>
-                <w:b/>
-                <w:sz w:val="24"/>
-                <w:szCs w:val="24"/>
-              </w:rPr>
-            </w:pPr>
-          </w:p>
-        </w:tc>
-      </w:tr>
-      <w:tr>
-        <w:tc>
-          <w:tcPr>
-            <w:tcW w:w="5238" w:type="dxa"/>
-          </w:tcPr>
-          <w:p>
-            <w:pPr>
-              <w:rPr>
-                <w:rFonts w:cs="Times New Roman"/>
-                <w:sz w:val="24"/>
-                <w:szCs w:val="24"/>
-              </w:rPr>
-            </w:pPr>
-            <w:r>
-              <w:rPr>
-                <w:rFonts w:cs="Times New Roman"/>
-                <w:sz w:val="24"/>
-                <w:szCs w:val="24"/>
-              </w:rPr>
-              <w:t>Er. Reena Manadhar</w:t>
-            </w:r>
-          </w:p>
-        </w:tc>
-        <w:tc>
-          <w:tcPr>
-            <w:tcW w:w="1890" w:type="dxa"/>
-          </w:tcPr>
-          <w:p>
-            <w:pPr>
-              <w:rPr>
-                <w:rFonts w:cs="Times New Roman"/>
-                <w:b/>
-                <w:sz w:val="24"/>
-                <w:szCs w:val="24"/>
-              </w:rPr>
-            </w:pPr>
-          </w:p>
-        </w:tc>
-        <w:tc>
-          <w:tcPr>
-            <w:tcW w:w="2115" w:type="dxa"/>
-          </w:tcPr>
-          <w:p>
-            <w:pPr>
-              <w:rPr>
-                <w:rFonts w:cs="Times New Roman"/>
-                <w:b/>
-                <w:sz w:val="24"/>
-                <w:szCs w:val="24"/>
-              </w:rPr>
-            </w:pPr>
-          </w:p>
-        </w:tc>
-      </w:tr>
-    </w:tbl>
+    <w:p>
+      <w:pPr>
+        <w:rPr>
+          <w:rFonts w:cs="Times New Roman"/>
+          <w:szCs w:val="24"/>
+        </w:rPr>
+      </w:pPr>
+      <w:r>
+        <w:rPr>
+          <w:rFonts w:cs="Times New Roman"/>
+          <w:b/>
+          <w:bCs/>
+          <w:szCs w:val="24"/>
+          <w:u w:val="single"/>
+        </w:rPr>
+        <w:t xml:space="preserve">Name  </w:t>
+      </w:r>
+      <w:r>
+        <w:rPr>
+          <w:rFonts w:cs="Times New Roman"/>
+          <w:szCs w:val="24"/>
+        </w:rPr>
+        <w:t xml:space="preserve">                                                     </w:t>
+      </w:r>
+      <w:r>
+        <w:rPr>
+          <w:rFonts w:cs="Times New Roman"/>
+          <w:szCs w:val="24"/>
+        </w:rPr>
+        <w:tab/>
+      </w:r>
+      <w:r>
+        <w:rPr>
+          <w:rFonts w:cs="Times New Roman"/>
+          <w:szCs w:val="24"/>
+        </w:rPr>
+        <w:tab/>
+      </w:r>
+      <w:r>
+        <w:rPr>
+          <w:rFonts w:cs="Times New Roman"/>
+          <w:b/>
+          <w:bCs/>
+          <w:szCs w:val="24"/>
+          <w:u w:val="single"/>
+        </w:rPr>
+        <w:t>Signature</w:t>
+      </w:r>
+      <w:r>
+        <w:rPr>
+          <w:rFonts w:cs="Times New Roman"/>
+          <w:b/>
+          <w:bCs/>
+          <w:szCs w:val="24"/>
+        </w:rPr>
+        <w:t xml:space="preserve">       </w:t>
+      </w:r>
+      <w:r>
+        <w:rPr>
+          <w:rFonts w:cs="Times New Roman"/>
+          <w:b/>
+          <w:bCs/>
+          <w:szCs w:val="24"/>
+        </w:rPr>
+        <w:t xml:space="preserve">                       </w:t>
+      </w:r>
+      <w:bookmarkStart w:id="2" w:name="_GoBack"/>
+      <w:bookmarkEnd w:id="2"/>
+      <w:r>
+        <w:rPr>
+          <w:rFonts w:cs="Times New Roman"/>
+          <w:b/>
+          <w:bCs/>
+          <w:szCs w:val="24"/>
+          <w:u w:val="single"/>
+        </w:rPr>
+        <w:t>Date</w:t>
+      </w:r>
+    </w:p>
+    <w:p>
+      <w:pPr>
+        <w:rPr>
+          <w:rFonts w:cs="Times New Roman"/>
+          <w:b/>
+          <w:bCs/>
+          <w:szCs w:val="24"/>
+        </w:rPr>
+      </w:pPr>
+    </w:p>
+    <w:p>
+      <w:pPr>
+        <w:rPr>
+          <w:rFonts w:cs="Times New Roman"/>
+          <w:b/>
+          <w:bCs/>
+          <w:szCs w:val="24"/>
+        </w:rPr>
+      </w:pPr>
+      <w:r>
+        <w:rPr>
+          <w:rFonts w:cs="Times New Roman"/>
+          <w:b/>
+          <w:bCs/>
+          <w:szCs w:val="24"/>
+        </w:rPr>
+        <w:t>External Examiner</w:t>
+      </w:r>
+    </w:p>
+    <w:p>
+      <w:pPr>
+        <w:rPr>
+          <w:rFonts w:cs="Times New Roman"/>
+          <w:szCs w:val="24"/>
+        </w:rPr>
+      </w:pPr>
+      <w:r>
+        <w:rPr>
+          <w:rFonts w:cs="Times New Roman"/>
+          <w:szCs w:val="24"/>
+        </w:rPr>
+        <w:t>Er. Bikash Balami</w:t>
+      </w:r>
+    </w:p>
+    <w:p>
+      <w:pPr>
+        <w:rPr>
+          <w:rFonts w:cs="Times New Roman"/>
+          <w:szCs w:val="24"/>
+        </w:rPr>
+      </w:pPr>
+      <w:r>
+        <w:rPr>
+          <w:rFonts w:cs="Times New Roman"/>
+          <w:szCs w:val="24"/>
+        </w:rPr>
+        <w:t>Assistant P</w:t>
+      </w:r>
+      <w:r>
+        <w:rPr>
+          <w:rFonts w:cs="Times New Roman"/>
+          <w:szCs w:val="24"/>
+        </w:rPr>
+        <w:t>rofess</w:t>
+      </w:r>
+    </w:p>
+    <w:p>
+      <w:pPr>
+        <w:rPr>
+          <w:rFonts w:cs="Times New Roman"/>
+          <w:szCs w:val="24"/>
+        </w:rPr>
+      </w:pPr>
+      <w:r>
+        <w:rPr>
+          <w:rFonts w:cs="Times New Roman"/>
+          <w:szCs w:val="24"/>
+        </w:rPr>
+        <w:t>Central Department of Computer</w:t>
+      </w:r>
+    </w:p>
+    <w:p>
+      <w:pPr>
+        <w:rPr>
+          <w:rFonts w:cs="Times New Roman"/>
+          <w:szCs w:val="24"/>
+        </w:rPr>
+      </w:pPr>
+      <w:r>
+        <w:rPr>
+          <w:rFonts w:cs="Times New Roman"/>
+          <w:szCs w:val="24"/>
+        </w:rPr>
+        <w:t xml:space="preserve">Science and Information Technology </w:t>
+      </w:r>
+    </w:p>
+    <w:p>
+      <w:pPr>
+        <w:rPr>
+          <w:rFonts w:cs="Times New Roman"/>
+          <w:szCs w:val="24"/>
+        </w:rPr>
+      </w:pPr>
+      <w:r>
+        <w:rPr>
+          <w:rFonts w:cs="Times New Roman"/>
+          <w:szCs w:val="24"/>
+        </w:rPr>
+        <w:t>Tribhuvan University, Kritipur</w:t>
+      </w:r>
+    </w:p>
+    <w:p>
+      <w:pPr>
+        <w:rPr>
+          <w:rFonts w:cs="Times New Roman"/>
+          <w:b/>
+          <w:bCs/>
+          <w:szCs w:val="24"/>
+        </w:rPr>
+      </w:pPr>
+    </w:p>
+    <w:p>
+      <w:pPr>
+        <w:rPr>
+          <w:rFonts w:cs="Times New Roman"/>
+          <w:b/>
+          <w:bCs/>
+          <w:szCs w:val="24"/>
+        </w:rPr>
+      </w:pPr>
+      <w:r>
+        <w:rPr>
+          <w:rFonts w:cs="Times New Roman"/>
+          <w:b/>
+          <w:bCs/>
+          <w:szCs w:val="24"/>
+        </w:rPr>
+        <w:t>Project Supervisor</w:t>
+      </w:r>
+    </w:p>
+    <w:p>
+      <w:pPr>
+        <w:rPr>
+          <w:rFonts w:cs="Times New Roman"/>
+          <w:szCs w:val="24"/>
+        </w:rPr>
+      </w:pPr>
+      <w:r>
+        <w:rPr>
+          <w:rFonts w:cs="Times New Roman"/>
+          <w:szCs w:val="24"/>
+        </w:rPr>
+        <w:t xml:space="preserve">Er. </w:t>
+      </w:r>
+      <w:r>
+        <w:rPr>
+          <w:rFonts w:cs="Times New Roman"/>
+          <w:szCs w:val="24"/>
+        </w:rPr>
+        <w:t>Shiva Kumar Shrestha</w:t>
+      </w:r>
+    </w:p>
+    <w:p>
+      <w:pPr>
+        <w:rPr>
+          <w:rFonts w:cs="Times New Roman"/>
+          <w:b/>
+          <w:bCs/>
+          <w:szCs w:val="24"/>
+        </w:rPr>
+      </w:pPr>
+    </w:p>
+    <w:p>
+      <w:pPr>
+        <w:rPr>
+          <w:rFonts w:cs="Times New Roman"/>
+          <w:b/>
+          <w:bCs/>
+          <w:szCs w:val="24"/>
+        </w:rPr>
+      </w:pPr>
+      <w:r>
+        <w:rPr>
+          <w:rFonts w:cs="Times New Roman"/>
+          <w:b/>
+          <w:bCs/>
+          <w:szCs w:val="24"/>
+        </w:rPr>
+        <w:t>Head of Department</w:t>
+      </w:r>
+    </w:p>
+    <w:p>
+      <w:pPr>
+        <w:rPr>
+          <w:rFonts w:cs="Times New Roman"/>
+          <w:szCs w:val="24"/>
+        </w:rPr>
+      </w:pPr>
+      <w:r>
+        <w:rPr>
+          <w:rFonts w:cs="Times New Roman"/>
+          <w:szCs w:val="24"/>
+        </w:rPr>
+        <w:t>Er. Reena Manandhar</w:t>
+      </w:r>
+    </w:p>
     <w:p>
       <w:pPr>
         <w:rPr>
@@ -1396,6 +1171,7 @@
           <w:sz w:val="28"/>
           <w:szCs w:val="28"/>
         </w:rPr>
+        <w:lastRenderedPageBreak/>
         <w:br w:type="page"/>
       </w:r>
     </w:p>
@@ -1773,8 +1549,8 @@
         <w:br w:type="page"/>
       </w:r>
     </w:p>
-    <w:bookmarkStart w:id="7" w:name="_Toc25242697" w:displacedByCustomXml="next"/>
-    <w:bookmarkStart w:id="8" w:name="_Toc34869158" w:displacedByCustomXml="next"/>
+    <w:bookmarkStart w:id="7" w:name="_Toc34869158" w:displacedByCustomXml="next"/>
+    <w:bookmarkStart w:id="8" w:name="_Toc25242697" w:displacedByCustomXml="next"/>
     <w:bookmarkStart w:id="9" w:name="_Toc25241057" w:displacedByCustomXml="next"/>
     <w:sdt>
       <w:sdtPr>
@@ -9806,7 +9582,7 @@
           <w:rPr>
             <w:noProof/>
           </w:rPr>
-          <w:t>14</w:t>
+          <w:t>ii</w:t>
         </w:r>
         <w:r>
           <w:rPr>
@@ -12588,7 +12364,7 @@
 </file>
 
 <file path=customXml/itemProps1.xml><?xml version="1.0" encoding="utf-8"?>
-<ds:datastoreItem xmlns:ds="http://schemas.openxmlformats.org/officeDocument/2006/customXml" ds:itemID="{29020A35-A01B-4369-BEC9-7991897F7D75}">
+<ds:datastoreItem xmlns:ds="http://schemas.openxmlformats.org/officeDocument/2006/customXml" ds:itemID="{FA179AC9-7C62-4324-92A8-FF3F3FF06867}">
   <ds:schemaRefs>
     <ds:schemaRef ds:uri="http://schemas.openxmlformats.org/officeDocument/2006/bibliography"/>
   </ds:schemaRefs>

</xml_diff>

<commit_message>
no more change should be added
</commit_message>
<xml_diff>
--- a/7midproject_final-report-new.docx
+++ b/7midproject_final-report-new.docx
@@ -924,18 +924,146 @@
         </w:rPr>
         <w:t xml:space="preserve">                       </w:t>
       </w:r>
+      <w:r>
+        <w:rPr>
+          <w:rFonts w:cs="Times New Roman"/>
+          <w:b/>
+          <w:bCs/>
+          <w:szCs w:val="24"/>
+          <w:u w:val="single"/>
+        </w:rPr>
+        <w:t>Date</w:t>
+      </w:r>
+    </w:p>
+    <w:p>
+      <w:pPr>
+        <w:rPr>
+          <w:rFonts w:cs="Times New Roman"/>
+          <w:b/>
+          <w:bCs/>
+          <w:szCs w:val="24"/>
+        </w:rPr>
+      </w:pPr>
+    </w:p>
+    <w:p>
+      <w:pPr>
+        <w:rPr>
+          <w:rFonts w:cs="Times New Roman"/>
+          <w:b/>
+          <w:bCs/>
+          <w:szCs w:val="24"/>
+        </w:rPr>
+      </w:pPr>
+      <w:r>
+        <w:rPr>
+          <w:rFonts w:cs="Times New Roman"/>
+          <w:b/>
+          <w:bCs/>
+          <w:szCs w:val="24"/>
+        </w:rPr>
+        <w:t>External Examiner</w:t>
+      </w:r>
+    </w:p>
+    <w:p>
+      <w:pPr>
+        <w:rPr>
+          <w:rFonts w:cs="Times New Roman"/>
+          <w:szCs w:val="24"/>
+        </w:rPr>
+      </w:pPr>
+      <w:r>
+        <w:rPr>
+          <w:rFonts w:cs="Times New Roman"/>
+          <w:szCs w:val="24"/>
+        </w:rPr>
+        <w:t>Er. Bikash Balami</w:t>
+      </w:r>
+    </w:p>
+    <w:p>
+      <w:pPr>
+        <w:rPr>
+          <w:rFonts w:cs="Times New Roman"/>
+          <w:szCs w:val="24"/>
+        </w:rPr>
+      </w:pPr>
+      <w:r>
+        <w:rPr>
+          <w:rFonts w:cs="Times New Roman"/>
+          <w:szCs w:val="24"/>
+        </w:rPr>
+        <w:t>Assistant P</w:t>
+      </w:r>
+      <w:r>
+        <w:rPr>
+          <w:rFonts w:cs="Times New Roman"/>
+          <w:szCs w:val="24"/>
+        </w:rPr>
+        <w:t>rofess</w:t>
+      </w:r>
+      <w:r>
+        <w:rPr>
+          <w:rFonts w:cs="Times New Roman"/>
+          <w:szCs w:val="24"/>
+        </w:rPr>
+        <w:t>or</w:t>
+      </w:r>
       <w:bookmarkStart w:id="2" w:name="_GoBack"/>
       <w:bookmarkEnd w:id="2"/>
-      <w:r>
+    </w:p>
+    <w:p>
+      <w:pPr>
+        <w:rPr>
+          <w:rFonts w:cs="Times New Roman"/>
+          <w:szCs w:val="24"/>
+        </w:rPr>
+      </w:pPr>
+      <w:r>
+        <w:rPr>
+          <w:rFonts w:cs="Times New Roman"/>
+          <w:szCs w:val="24"/>
+        </w:rPr>
+        <w:t>Central Department of Computer</w:t>
+      </w:r>
+    </w:p>
+    <w:p>
+      <w:pPr>
+        <w:rPr>
+          <w:rFonts w:cs="Times New Roman"/>
+          <w:szCs w:val="24"/>
+        </w:rPr>
+      </w:pPr>
+      <w:r>
+        <w:rPr>
+          <w:rFonts w:cs="Times New Roman"/>
+          <w:szCs w:val="24"/>
+        </w:rPr>
+        <w:t xml:space="preserve">Science and Information Technology </w:t>
+      </w:r>
+    </w:p>
+    <w:p>
+      <w:pPr>
+        <w:rPr>
+          <w:rFonts w:cs="Times New Roman"/>
+          <w:szCs w:val="24"/>
+        </w:rPr>
+      </w:pPr>
+      <w:r>
+        <w:rPr>
+          <w:rFonts w:cs="Times New Roman"/>
+          <w:szCs w:val="24"/>
+        </w:rPr>
+        <w:t>Tribhuvan University, Kritipur</w:t>
+      </w:r>
+    </w:p>
+    <w:p>
+      <w:pPr>
         <w:rPr>
           <w:rFonts w:cs="Times New Roman"/>
           <w:b/>
           <w:bCs/>
           <w:szCs w:val="24"/>
-          <w:u w:val="single"/>
-        </w:rPr>
-        <w:t>Date</w:t>
-      </w:r>
+        </w:rPr>
+      </w:pPr>
     </w:p>
     <w:p>
       <w:pPr>
@@ -946,134 +1074,13 @@
           <w:szCs w:val="24"/>
         </w:rPr>
       </w:pPr>
-    </w:p>
-    <w:p>
-      <w:pPr>
+      <w:r>
         <w:rPr>
           <w:rFonts w:cs="Times New Roman"/>
           <w:b/>
           <w:bCs/>
           <w:szCs w:val="24"/>
         </w:rPr>
-      </w:pPr>
-      <w:r>
-        <w:rPr>
-          <w:rFonts w:cs="Times New Roman"/>
-          <w:b/>
-          <w:bCs/>
-          <w:szCs w:val="24"/>
-        </w:rPr>
-        <w:t>External Examiner</w:t>
-      </w:r>
-    </w:p>
-    <w:p>
-      <w:pPr>
-        <w:rPr>
-          <w:rFonts w:cs="Times New Roman"/>
-          <w:szCs w:val="24"/>
-        </w:rPr>
-      </w:pPr>
-      <w:r>
-        <w:rPr>
-          <w:rFonts w:cs="Times New Roman"/>
-          <w:szCs w:val="24"/>
-        </w:rPr>
-        <w:t>Er. Bikash Balami</w:t>
-      </w:r>
-    </w:p>
-    <w:p>
-      <w:pPr>
-        <w:rPr>
-          <w:rFonts w:cs="Times New Roman"/>
-          <w:szCs w:val="24"/>
-        </w:rPr>
-      </w:pPr>
-      <w:r>
-        <w:rPr>
-          <w:rFonts w:cs="Times New Roman"/>
-          <w:szCs w:val="24"/>
-        </w:rPr>
-        <w:t>Assistant P</w:t>
-      </w:r>
-      <w:r>
-        <w:rPr>
-          <w:rFonts w:cs="Times New Roman"/>
-          <w:szCs w:val="24"/>
-        </w:rPr>
-        <w:t>rofess</w:t>
-      </w:r>
-    </w:p>
-    <w:p>
-      <w:pPr>
-        <w:rPr>
-          <w:rFonts w:cs="Times New Roman"/>
-          <w:szCs w:val="24"/>
-        </w:rPr>
-      </w:pPr>
-      <w:r>
-        <w:rPr>
-          <w:rFonts w:cs="Times New Roman"/>
-          <w:szCs w:val="24"/>
-        </w:rPr>
-        <w:t>Central Department of Computer</w:t>
-      </w:r>
-    </w:p>
-    <w:p>
-      <w:pPr>
-        <w:rPr>
-          <w:rFonts w:cs="Times New Roman"/>
-          <w:szCs w:val="24"/>
-        </w:rPr>
-      </w:pPr>
-      <w:r>
-        <w:rPr>
-          <w:rFonts w:cs="Times New Roman"/>
-          <w:szCs w:val="24"/>
-        </w:rPr>
-        <w:t xml:space="preserve">Science and Information Technology </w:t>
-      </w:r>
-    </w:p>
-    <w:p>
-      <w:pPr>
-        <w:rPr>
-          <w:rFonts w:cs="Times New Roman"/>
-          <w:szCs w:val="24"/>
-        </w:rPr>
-      </w:pPr>
-      <w:r>
-        <w:rPr>
-          <w:rFonts w:cs="Times New Roman"/>
-          <w:szCs w:val="24"/>
-        </w:rPr>
-        <w:t>Tribhuvan University, Kritipur</w:t>
-      </w:r>
-    </w:p>
-    <w:p>
-      <w:pPr>
-        <w:rPr>
-          <w:rFonts w:cs="Times New Roman"/>
-          <w:b/>
-          <w:bCs/>
-          <w:szCs w:val="24"/>
-        </w:rPr>
-      </w:pPr>
-    </w:p>
-    <w:p>
-      <w:pPr>
-        <w:rPr>
-          <w:rFonts w:cs="Times New Roman"/>
-          <w:b/>
-          <w:bCs/>
-          <w:szCs w:val="24"/>
-        </w:rPr>
-      </w:pPr>
-      <w:r>
-        <w:rPr>
-          <w:rFonts w:cs="Times New Roman"/>
-          <w:b/>
-          <w:bCs/>
-          <w:szCs w:val="24"/>
-        </w:rPr>
         <w:t>Project Supervisor</w:t>
       </w:r>
     </w:p>
@@ -1089,14 +1096,7 @@
           <w:rFonts w:cs="Times New Roman"/>
           <w:szCs w:val="24"/>
         </w:rPr>
-        <w:t xml:space="preserve">Er. </w:t>
-      </w:r>
-      <w:r>
-        <w:rPr>
-          <w:rFonts w:cs="Times New Roman"/>
-          <w:szCs w:val="24"/>
-        </w:rPr>
-        <w:t>Shiva Kumar Shrestha</w:t>
+        <w:t>Er. Shiva Kumar Shrestha</w:t>
       </w:r>
     </w:p>
     <w:p>
@@ -1549,8 +1549,8 @@
         <w:br w:type="page"/>
       </w:r>
     </w:p>
-    <w:bookmarkStart w:id="7" w:name="_Toc34869158" w:displacedByCustomXml="next"/>
-    <w:bookmarkStart w:id="8" w:name="_Toc25242697" w:displacedByCustomXml="next"/>
+    <w:bookmarkStart w:id="7" w:name="_Toc25242697" w:displacedByCustomXml="next"/>
+    <w:bookmarkStart w:id="8" w:name="_Toc34869158" w:displacedByCustomXml="next"/>
     <w:bookmarkStart w:id="9" w:name="_Toc25241057" w:displacedByCustomXml="next"/>
     <w:sdt>
       <w:sdtPr>
@@ -12364,7 +12364,7 @@
 </file>
 
 <file path=customXml/itemProps1.xml><?xml version="1.0" encoding="utf-8"?>
-<ds:datastoreItem xmlns:ds="http://schemas.openxmlformats.org/officeDocument/2006/customXml" ds:itemID="{FA179AC9-7C62-4324-92A8-FF3F3FF06867}">
+<ds:datastoreItem xmlns:ds="http://schemas.openxmlformats.org/officeDocument/2006/customXml" ds:itemID="{21B5A5BA-9C0A-40F7-A48E-52C0D66F597A}">
   <ds:schemaRefs>
     <ds:schemaRef ds:uri="http://schemas.openxmlformats.org/officeDocument/2006/bibliography"/>
   </ds:schemaRefs>

</xml_diff>